<commit_message>
Quasi finita la parte di configurazione e avvio del sistema.
</commit_message>
<xml_diff>
--- a/it.unibo.edi/cose da fare.docx
+++ b/it.unibo.edi/cose da fare.docx
@@ -108,11 +108,65 @@
         <w:pStyle w:val="Titolo1"/>
       </w:pPr>
       <w:r>
+        <w:t>Configurazione</w:t>
+      </w:r>
+    </w:p>
+    <w:p>
+      <w:r>
+        <w:t xml:space="preserve">Aggiungi nel file configurazione l’intervallo con cui  i sensori inviano i dati di consumo e sistema di conseguenza </w:t>
+      </w:r>
+      <w:proofErr w:type="spellStart"/>
+      <w:r>
+        <w:t>Edi.java</w:t>
+      </w:r>
+      <w:proofErr w:type="spellEnd"/>
+    </w:p>
+    <w:p/>
+    <w:p/>
+    <w:p>
+      <w:pPr>
+        <w:pStyle w:val="Titolo1"/>
+      </w:pPr>
+      <w:r>
         <w:t>Altro</w:t>
       </w:r>
     </w:p>
     <w:p>
       <w:r>
+        <w:t xml:space="preserve">Controlla gli intervalli di sicurezza e quelli di invio sensore: forse hai fatto un </w:t>
+      </w:r>
+      <w:proofErr w:type="spellStart"/>
+      <w:r>
+        <w:t>poì</w:t>
+      </w:r>
+      <w:proofErr w:type="spellEnd"/>
+      <w:r>
+        <w:t xml:space="preserve"> di confusione tra </w:t>
+      </w:r>
+      <w:proofErr w:type="spellStart"/>
+      <w:r>
+        <w:t>int</w:t>
+      </w:r>
+      <w:proofErr w:type="spellEnd"/>
+      <w:r>
+        <w:t xml:space="preserve"> e long</w:t>
+      </w:r>
+    </w:p>
+    <w:p>
+      <w:r>
+        <w:t xml:space="preserve">Crea l’interfaccia di </w:t>
+      </w:r>
+      <w:proofErr w:type="spellStart"/>
+      <w:r>
+        <w:t>usercmd</w:t>
+      </w:r>
+      <w:proofErr w:type="spellEnd"/>
+      <w:r>
+        <w:t xml:space="preserve"> e sistema di conseguenza il file Edi</w:t>
+      </w:r>
+    </w:p>
+    <w:p>
+      <w:r>
         <w:t>Decidi se fare in modo che non si possa ordinare un’altra accensione se c’è un elettrodomestico in fase di avvio .</w:t>
       </w:r>
     </w:p>
@@ -131,30 +185,51 @@
     </w:p>
     <w:p>
       <w:r>
+        <w:rPr>
+          <w:highlight w:val="lightGray"/>
+        </w:rPr>
         <w:t xml:space="preserve">Cancella tutta la parte relativa ai comandi di </w:t>
       </w:r>
       <w:proofErr w:type="spellStart"/>
       <w:r>
+        <w:rPr>
+          <w:highlight w:val="lightGray"/>
+        </w:rPr>
         <w:t>Scontrol</w:t>
       </w:r>
       <w:proofErr w:type="spellEnd"/>
       <w:r>
+        <w:rPr>
+          <w:highlight w:val="lightGray"/>
+        </w:rPr>
         <w:t xml:space="preserve"> a </w:t>
       </w:r>
       <w:proofErr w:type="spellStart"/>
       <w:r>
+        <w:rPr>
+          <w:highlight w:val="lightGray"/>
+        </w:rPr>
         <w:t>UserCmd</w:t>
       </w:r>
       <w:proofErr w:type="spellEnd"/>
       <w:r>
+        <w:rPr>
+          <w:highlight w:val="lightGray"/>
+        </w:rPr>
         <w:t xml:space="preserve"> nel </w:t>
       </w:r>
       <w:proofErr w:type="spellStart"/>
       <w:r>
+        <w:rPr>
+          <w:highlight w:val="lightGray"/>
+        </w:rPr>
         <w:t>apckage</w:t>
       </w:r>
       <w:proofErr w:type="spellEnd"/>
       <w:r>
+        <w:rPr>
+          <w:highlight w:val="lightGray"/>
+        </w:rPr>
         <w:t xml:space="preserve"> messaggi</w:t>
       </w:r>
     </w:p>

</xml_diff>

<commit_message>
La businness logic è terminata ( anche il caricamento della configurazione da file e relativo avvio. Restano da fare i test e l'intefaccia utente)
</commit_message>
<xml_diff>
--- a/it.unibo.edi/cose da fare.docx
+++ b/it.unibo.edi/cose da fare.docx
@@ -113,10 +113,16 @@
     </w:p>
     <w:p>
       <w:r>
+        <w:rPr>
+          <w:highlight w:val="lightGray"/>
+        </w:rPr>
         <w:t xml:space="preserve">Aggiungi nel file configurazione l’intervallo con cui  i sensori inviano i dati di consumo e sistema di conseguenza </w:t>
       </w:r>
       <w:proofErr w:type="spellStart"/>
       <w:r>
+        <w:rPr>
+          <w:highlight w:val="lightGray"/>
+        </w:rPr>
         <w:t>Edi.java</w:t>
       </w:r>
       <w:proofErr w:type="spellEnd"/>
@@ -133,36 +139,38 @@
     </w:p>
     <w:p>
       <w:r>
+        <w:rPr>
+          <w:highlight w:val="lightGray"/>
+        </w:rPr>
         <w:t xml:space="preserve">Controlla gli intervalli di sicurezza e quelli di invio sensore: forse hai fatto un </w:t>
       </w:r>
       <w:proofErr w:type="spellStart"/>
       <w:r>
+        <w:rPr>
+          <w:highlight w:val="lightGray"/>
+        </w:rPr>
         <w:t>poì</w:t>
       </w:r>
       <w:proofErr w:type="spellEnd"/>
       <w:r>
+        <w:rPr>
+          <w:highlight w:val="lightGray"/>
+        </w:rPr>
         <w:t xml:space="preserve"> di confusione tra </w:t>
       </w:r>
       <w:proofErr w:type="spellStart"/>
       <w:r>
+        <w:rPr>
+          <w:highlight w:val="lightGray"/>
+        </w:rPr>
         <w:t>int</w:t>
       </w:r>
       <w:proofErr w:type="spellEnd"/>
       <w:r>
+        <w:rPr>
+          <w:highlight w:val="lightGray"/>
+        </w:rPr>
         <w:t xml:space="preserve"> e long</w:t>
-      </w:r>
-    </w:p>
-    <w:p>
-      <w:r>
-        <w:t xml:space="preserve">Crea l’interfaccia di </w:t>
-      </w:r>
-      <w:proofErr w:type="spellStart"/>
-      <w:r>
-        <w:t>usercmd</w:t>
-      </w:r>
-      <w:proofErr w:type="spellEnd"/>
-      <w:r>
-        <w:t xml:space="preserve"> e sistema di conseguenza il file Edi</w:t>
       </w:r>
     </w:p>
     <w:p>

</xml_diff>

<commit_message>
Finiti i test sul package messaggi. Ho anche riscritto i metodi equals in modo che due oggetti siano uguali se sono uguali i loro attributi. Ciò è stato fatto per tutte le classi che non usano contact ad eccezione di SafetyTimer.
</commit_message>
<xml_diff>
--- a/it.unibo.edi/cose da fare.docx
+++ b/it.unibo.edi/cose da fare.docx
@@ -128,12 +128,268 @@
       <w:proofErr w:type="spellEnd"/>
     </w:p>
     <w:p/>
-    <w:p/>
     <w:p>
       <w:pPr>
         <w:pStyle w:val="Titolo1"/>
       </w:pPr>
       <w:r>
+        <w:t>Test</w:t>
+      </w:r>
+    </w:p>
+    <w:p>
+      <w:r>
+        <w:rPr>
+          <w:highlight w:val="lightGray"/>
+        </w:rPr>
+        <w:t>Package elettrodomestico</w:t>
+      </w:r>
+    </w:p>
+    <w:p>
+      <w:pPr>
+        <w:rPr>
+          <w:highlight w:val="lightGray"/>
+        </w:rPr>
+      </w:pPr>
+      <w:r>
+        <w:rPr>
+          <w:rStyle w:val="Titolo2Carattere"/>
+          <w:highlight w:val="lightGray"/>
+        </w:rPr>
+        <w:t xml:space="preserve">Modificare i metodi </w:t>
+      </w:r>
+      <w:proofErr w:type="spellStart"/>
+      <w:r>
+        <w:rPr>
+          <w:rStyle w:val="Titolo2Carattere"/>
+          <w:highlight w:val="lightGray"/>
+        </w:rPr>
+        <w:t>equals</w:t>
+      </w:r>
+      <w:proofErr w:type="spellEnd"/>
+      <w:r>
+        <w:rPr>
+          <w:highlight w:val="lightGray"/>
+        </w:rPr>
+        <w:t xml:space="preserve"> </w:t>
+      </w:r>
+    </w:p>
+    <w:p>
+      <w:r>
+        <w:rPr>
+          <w:highlight w:val="lightGray"/>
+        </w:rPr>
+        <w:t xml:space="preserve"> fatto </w:t>
+      </w:r>
+      <w:proofErr w:type="spellStart"/>
+      <w:r>
+        <w:rPr>
+          <w:highlight w:val="lightGray"/>
+        </w:rPr>
+        <w:t>perReport</w:t>
+      </w:r>
+      <w:r>
+        <w:rPr>
+          <w:highlight w:val="lightGray"/>
+        </w:rPr>
+        <w:t>Elettrodomestico</w:t>
+      </w:r>
+      <w:proofErr w:type="spellEnd"/>
+      <w:r>
+        <w:rPr>
+          <w:highlight w:val="lightGray"/>
+        </w:rPr>
+        <w:t>,</w:t>
+      </w:r>
+      <w:r>
+        <w:rPr>
+          <w:highlight w:val="lightGray"/>
+        </w:rPr>
+        <w:t xml:space="preserve"> status</w:t>
+      </w:r>
+      <w:r>
+        <w:rPr>
+          <w:highlight w:val="lightGray"/>
+        </w:rPr>
+        <w:t>,</w:t>
+      </w:r>
+      <w:r>
+        <w:rPr>
+          <w:highlight w:val="lightGray"/>
+        </w:rPr>
+        <w:t xml:space="preserve"> comando </w:t>
+      </w:r>
+      <w:proofErr w:type="spellStart"/>
+      <w:r>
+        <w:rPr>
+          <w:highlight w:val="lightGray"/>
+        </w:rPr>
+        <w:t>usercmd</w:t>
+      </w:r>
+      <w:proofErr w:type="spellEnd"/>
+      <w:r>
+        <w:rPr>
+          <w:highlight w:val="lightGray"/>
+        </w:rPr>
+        <w:t>,</w:t>
+      </w:r>
+      <w:proofErr w:type="spellStart"/>
+      <w:r>
+        <w:rPr>
+          <w:highlight w:val="lightGray"/>
+        </w:rPr>
+        <w:t>DatiSensore</w:t>
+      </w:r>
+      <w:proofErr w:type="spellEnd"/>
+      <w:r>
+        <w:rPr>
+          <w:highlight w:val="lightGray"/>
+        </w:rPr>
+        <w:t xml:space="preserve"> </w:t>
+      </w:r>
+      <w:r>
+        <w:rPr>
+          <w:highlight w:val="lightGray"/>
+        </w:rPr>
+        <w:t>,</w:t>
+      </w:r>
+      <w:proofErr w:type="spellStart"/>
+      <w:r>
+        <w:rPr>
+          <w:highlight w:val="lightGray"/>
+        </w:rPr>
+        <w:t>rappresentazioneElettrodomestico</w:t>
+      </w:r>
+      <w:proofErr w:type="spellEnd"/>
+      <w:r>
+        <w:rPr>
+          <w:highlight w:val="lightGray"/>
+        </w:rPr>
+        <w:t xml:space="preserve"> (</w:t>
+      </w:r>
+      <w:r>
+        <w:rPr>
+          <w:highlight w:val="lightGray"/>
+        </w:rPr>
+        <w:t xml:space="preserve">fatto tranne per le classi che usano </w:t>
+      </w:r>
+      <w:proofErr w:type="spellStart"/>
+      <w:r>
+        <w:rPr>
+          <w:highlight w:val="lightGray"/>
+        </w:rPr>
+        <w:t>contact</w:t>
+      </w:r>
+      <w:proofErr w:type="spellEnd"/>
+      <w:r>
+        <w:rPr>
+          <w:highlight w:val="lightGray"/>
+        </w:rPr>
+        <w:t xml:space="preserve"> ( Sensore, </w:t>
+      </w:r>
+      <w:proofErr w:type="spellStart"/>
+      <w:r>
+        <w:rPr>
+          <w:highlight w:val="lightGray"/>
+        </w:rPr>
+        <w:t>Scontrol</w:t>
+      </w:r>
+      <w:proofErr w:type="spellEnd"/>
+      <w:r>
+        <w:rPr>
+          <w:highlight w:val="lightGray"/>
+        </w:rPr>
+        <w:t xml:space="preserve"> e </w:t>
+      </w:r>
+      <w:proofErr w:type="spellStart"/>
+      <w:r>
+        <w:rPr>
+          <w:highlight w:val="lightGray"/>
+        </w:rPr>
+        <w:t>UserCmd</w:t>
+      </w:r>
+      <w:proofErr w:type="spellEnd"/>
+      <w:r>
+        <w:rPr>
+          <w:highlight w:val="lightGray"/>
+        </w:rPr>
+        <w:t>)</w:t>
+      </w:r>
+      <w:r>
+        <w:rPr>
+          <w:highlight w:val="lightGray"/>
+        </w:rPr>
+        <w:t xml:space="preserve">, e per </w:t>
+      </w:r>
+      <w:proofErr w:type="spellStart"/>
+      <w:r>
+        <w:rPr>
+          <w:highlight w:val="lightGray"/>
+        </w:rPr>
+        <w:t>SafetyTimer</w:t>
+      </w:r>
+      <w:proofErr w:type="spellEnd"/>
+      <w:r>
+        <w:rPr>
+          <w:highlight w:val="lightGray"/>
+        </w:rPr>
+        <w:t>, dove due timer non sono uguali se hanno gli stessi attributi</w:t>
+      </w:r>
+    </w:p>
+    <w:p>
+      <w:r>
+        <w:rPr>
+          <w:rStyle w:val="Titolo2Carattere"/>
+          <w:highlight w:val="lightGray"/>
+        </w:rPr>
+        <w:t>Package messaggi</w:t>
+      </w:r>
+      <w:r>
+        <w:t xml:space="preserve"> ( mancano </w:t>
+      </w:r>
+      <w:proofErr w:type="spellStart"/>
+      <w:r>
+        <w:t>ReportElettrodomestico</w:t>
+      </w:r>
+      <w:proofErr w:type="spellEnd"/>
+      <w:r>
+        <w:t xml:space="preserve"> e Status, che però hanno solo dei </w:t>
+      </w:r>
+      <w:proofErr w:type="spellStart"/>
+      <w:r>
+        <w:t>getters</w:t>
+      </w:r>
+      <w:proofErr w:type="spellEnd"/>
+      <w:r>
+        <w:t>)</w:t>
+      </w:r>
+    </w:p>
+    <w:p>
+      <w:r>
+        <w:t xml:space="preserve">Package </w:t>
+      </w:r>
+      <w:proofErr w:type="spellStart"/>
+      <w:r>
+        <w:t>usercmd</w:t>
+      </w:r>
+      <w:proofErr w:type="spellEnd"/>
+    </w:p>
+    <w:p>
+      <w:r>
+        <w:t xml:space="preserve">Package </w:t>
+      </w:r>
+      <w:proofErr w:type="spellStart"/>
+      <w:r>
+        <w:t>scontrol</w:t>
+      </w:r>
+      <w:proofErr w:type="spellEnd"/>
+    </w:p>
+    <w:p/>
+    <w:p/>
+    <w:p>
+      <w:pPr>
+        <w:pStyle w:val="Titolo1"/>
+      </w:pPr>
+      <w:r>
         <w:t>Altro</w:t>
       </w:r>
     </w:p>
@@ -171,6 +427,11 @@
           <w:highlight w:val="lightGray"/>
         </w:rPr>
         <w:t xml:space="preserve"> e long</w:t>
+      </w:r>
+    </w:p>
+    <w:p>
+      <w:r>
+        <w:t>Fai i test per le classi report Elettrodomestico e Status del package messaggi, che sono fatte solo di getters.</w:t>
       </w:r>
     </w:p>
     <w:p>

</xml_diff>

<commit_message>
finiti i test su UserCmd
</commit_message>
<xml_diff>
--- a/it.unibo.edi/cose da fare.docx
+++ b/it.unibo.edi/cose da fare.docx
@@ -364,19 +364,48 @@
       </w:r>
     </w:p>
     <w:p>
-      <w:r>
+      <w:pPr>
+        <w:pStyle w:val="Titolo2"/>
+      </w:pPr>
+      <w:r>
+        <w:rPr>
+          <w:highlight w:val="lightGray"/>
+        </w:rPr>
         <w:t xml:space="preserve">Package </w:t>
       </w:r>
       <w:proofErr w:type="spellStart"/>
       <w:r>
+        <w:rPr>
+          <w:highlight w:val="lightGray"/>
+        </w:rPr>
         <w:t>usercmd</w:t>
       </w:r>
       <w:proofErr w:type="spellEnd"/>
     </w:p>
     <w:p>
+      <w:pPr>
+        <w:pStyle w:val="Titolo2"/>
+      </w:pPr>
       <w:r>
         <w:t xml:space="preserve">Package </w:t>
       </w:r>
+      <w:proofErr w:type="spellStart"/>
+      <w:r>
+        <w:t>scontrol</w:t>
+      </w:r>
+      <w:proofErr w:type="spellEnd"/>
+    </w:p>
+    <w:p>
+      <w:r>
+        <w:t>Interruttore</w:t>
+      </w:r>
+    </w:p>
+    <w:p>
+      <w:r>
+        <w:t>Timer</w:t>
+      </w:r>
+    </w:p>
+    <w:p>
       <w:proofErr w:type="spellStart"/>
       <w:r>
         <w:t>scontrol</w:t>

</xml_diff>

<commit_message>
Finito di Fare i Test!!!
</commit_message>
<xml_diff>
--- a/it.unibo.edi/cose da fare.docx
+++ b/it.unibo.edi/cose da fare.docx
@@ -387,10 +387,16 @@
         <w:pStyle w:val="Titolo2"/>
       </w:pPr>
       <w:r>
+        <w:rPr>
+          <w:highlight w:val="lightGray"/>
+        </w:rPr>
         <w:t xml:space="preserve">Package </w:t>
       </w:r>
       <w:proofErr w:type="spellStart"/>
       <w:r>
+        <w:rPr>
+          <w:highlight w:val="lightGray"/>
+        </w:rPr>
         <w:t>scontrol</w:t>
       </w:r>
       <w:proofErr w:type="spellEnd"/>
@@ -405,16 +411,67 @@
     </w:p>
     <w:p>
       <w:r>
+        <w:rPr>
+          <w:highlight w:val="lightGray"/>
+        </w:rPr>
         <w:t>Timer</w:t>
       </w:r>
     </w:p>
     <w:p>
       <w:proofErr w:type="spellStart"/>
       <w:r>
-        <w:t>scontrol</w:t>
-      </w:r>
-      <w:proofErr w:type="spellEnd"/>
-    </w:p>
+        <w:rPr>
+          <w:highlight w:val="lightGray"/>
+        </w:rPr>
+        <w:t>S</w:t>
+      </w:r>
+      <w:r>
+        <w:rPr>
+          <w:highlight w:val="lightGray"/>
+        </w:rPr>
+        <w:t>control</w:t>
+      </w:r>
+      <w:proofErr w:type="spellEnd"/>
+    </w:p>
+    <w:p/>
+    <w:p>
+      <w:r>
+        <w:rPr>
+          <w:highlight w:val="lightGray"/>
+        </w:rPr>
+        <w:t>Comando Accensione con spegnimento preventivo</w:t>
+      </w:r>
+    </w:p>
+    <w:p>
+      <w:r>
+        <w:rPr>
+          <w:highlight w:val="lightGray"/>
+        </w:rPr>
+        <w:t>Comando Spegnimento con riattivazione</w:t>
+      </w:r>
+    </w:p>
+    <w:p>
+      <w:pPr>
+        <w:rPr>
+          <w:highlight w:val="lightGray"/>
+        </w:rPr>
+      </w:pPr>
+      <w:r>
+        <w:rPr>
+          <w:highlight w:val="lightGray"/>
+        </w:rPr>
+        <w:t>Arrivo dati sensore con entrata in esercizio</w:t>
+      </w:r>
+    </w:p>
+    <w:p>
+      <w:r>
+        <w:rPr>
+          <w:highlight w:val="lightGray"/>
+        </w:rPr>
+        <w:t>Arrivo dati sensore con entrata in esercizio e disattivazione</w:t>
+      </w:r>
+    </w:p>
+    <w:p/>
     <w:p/>
     <w:p/>
     <w:p>

</xml_diff>

<commit_message>
prima di fre l'interfaccia utente: Eliminato l'utilizzo di Contact, modificato UserCmd in modo che possa notificare un'interfacia utente quando ci sono aggiornamenti nello stato.
</commit_message>
<xml_diff>
--- a/it.unibo.edi/cose da fare.docx
+++ b/it.unibo.edi/cose da fare.docx
@@ -591,7 +591,631 @@
         <w:t xml:space="preserve"> messaggi</w:t>
       </w:r>
     </w:p>
+    <w:p>
+      <w:pPr>
+        <w:pStyle w:val="Titolo1"/>
+      </w:pPr>
+      <w:r>
+        <w:t xml:space="preserve">Versione senza </w:t>
+      </w:r>
+      <w:proofErr w:type="spellStart"/>
+      <w:r>
+        <w:t>contact</w:t>
+      </w:r>
+      <w:proofErr w:type="spellEnd"/>
+    </w:p>
+    <w:p>
+      <w:pPr>
+        <w:pStyle w:val="Titolo2"/>
+      </w:pPr>
+      <w:r>
+        <w:t>Sensore</w:t>
+      </w:r>
+    </w:p>
+    <w:p>
+      <w:r>
+        <w:rPr>
+          <w:highlight w:val="lightGray"/>
+        </w:rPr>
+        <w:t xml:space="preserve">Nel metodo </w:t>
+      </w:r>
+      <w:proofErr w:type="spellStart"/>
+      <w:r>
+        <w:rPr>
+          <w:highlight w:val="lightGray"/>
+        </w:rPr>
+        <w:t>sendData</w:t>
+      </w:r>
+      <w:proofErr w:type="spellEnd"/>
+      <w:r>
+        <w:rPr>
+          <w:highlight w:val="lightGray"/>
+        </w:rPr>
+        <w:t xml:space="preserve">, anziché mandare i dati tramite </w:t>
+      </w:r>
+      <w:proofErr w:type="spellStart"/>
+      <w:r>
+        <w:rPr>
+          <w:highlight w:val="lightGray"/>
+        </w:rPr>
+        <w:t>contact</w:t>
+      </w:r>
+      <w:proofErr w:type="spellEnd"/>
+      <w:r>
+        <w:rPr>
+          <w:highlight w:val="lightGray"/>
+        </w:rPr>
+        <w:t xml:space="preserve"> fai sì che ogni mezzo secondo venga invocato il metodo  </w:t>
+      </w:r>
+      <w:proofErr w:type="spellStart"/>
+      <w:r>
+        <w:rPr>
+          <w:highlight w:val="lightGray"/>
+        </w:rPr>
+        <w:t>riceviDatiSensore</w:t>
+      </w:r>
+      <w:proofErr w:type="spellEnd"/>
+      <w:r>
+        <w:rPr>
+          <w:highlight w:val="lightGray"/>
+        </w:rPr>
+        <w:t xml:space="preserve"> </w:t>
+      </w:r>
+      <w:r>
+        <w:rPr>
+          <w:highlight w:val="lightGray"/>
+        </w:rPr>
+        <w:t>SC</w:t>
+      </w:r>
+      <w:r>
+        <w:rPr>
+          <w:highlight w:val="lightGray"/>
+        </w:rPr>
+        <w:t xml:space="preserve">, anziché mandare i dati tramite </w:t>
+      </w:r>
+      <w:proofErr w:type="spellStart"/>
+      <w:r>
+        <w:rPr>
+          <w:highlight w:val="lightGray"/>
+        </w:rPr>
+        <w:t>contact</w:t>
+      </w:r>
+      <w:proofErr w:type="spellEnd"/>
+    </w:p>
+    <w:p>
+      <w:pPr>
+        <w:pStyle w:val="Titolo2"/>
+      </w:pPr>
+      <w:proofErr w:type="spellStart"/>
+      <w:r>
+        <w:t>UserCmd</w:t>
+      </w:r>
+      <w:proofErr w:type="spellEnd"/>
+    </w:p>
+    <w:p>
+      <w:r>
+        <w:rPr>
+          <w:highlight w:val="lightGray"/>
+        </w:rPr>
+        <w:t xml:space="preserve">nel metodo </w:t>
+      </w:r>
+      <w:proofErr w:type="spellStart"/>
+      <w:r>
+        <w:rPr>
+          <w:highlight w:val="lightGray"/>
+        </w:rPr>
+        <w:t>MandaComando</w:t>
+      </w:r>
+      <w:proofErr w:type="spellEnd"/>
+      <w:r>
+        <w:rPr>
+          <w:highlight w:val="lightGray"/>
+        </w:rPr>
+        <w:t xml:space="preserve"> a </w:t>
+      </w:r>
+      <w:proofErr w:type="spellStart"/>
+      <w:r>
+        <w:rPr>
+          <w:highlight w:val="lightGray"/>
+        </w:rPr>
+        <w:t>Scontrol</w:t>
+      </w:r>
+      <w:proofErr w:type="spellEnd"/>
+      <w:r>
+        <w:rPr>
+          <w:highlight w:val="lightGray"/>
+        </w:rPr>
+        <w:t xml:space="preserve"> anziché il metodo </w:t>
+      </w:r>
+      <w:proofErr w:type="spellStart"/>
+      <w:r>
+        <w:rPr>
+          <w:highlight w:val="lightGray"/>
+        </w:rPr>
+        <w:t>userCmdDemand</w:t>
+      </w:r>
+      <w:proofErr w:type="spellEnd"/>
+      <w:r>
+        <w:rPr>
+          <w:highlight w:val="lightGray"/>
+        </w:rPr>
+        <w:t xml:space="preserve"> si deve invocare il metodo </w:t>
+      </w:r>
+      <w:proofErr w:type="spellStart"/>
+      <w:r>
+        <w:rPr>
+          <w:highlight w:val="lightGray"/>
+        </w:rPr>
+        <w:t>riceviEdElaboraComandoUserCmdFT</w:t>
+      </w:r>
+      <w:proofErr w:type="spellEnd"/>
+      <w:r>
+        <w:rPr>
+          <w:highlight w:val="lightGray"/>
+        </w:rPr>
+        <w:t xml:space="preserve"> di </w:t>
+      </w:r>
+      <w:proofErr w:type="spellStart"/>
+      <w:r>
+        <w:rPr>
+          <w:highlight w:val="lightGray"/>
+        </w:rPr>
+        <w:t>Scontrol</w:t>
+      </w:r>
+      <w:proofErr w:type="spellEnd"/>
+      <w:r>
+        <w:rPr>
+          <w:highlight w:val="lightGray"/>
+        </w:rPr>
+        <w:t xml:space="preserve"> e memorizzare lo status restituito</w:t>
+      </w:r>
+    </w:p>
+    <w:p>
+      <w:pPr>
+        <w:pStyle w:val="Titolo2"/>
+      </w:pPr>
+      <w:proofErr w:type="spellStart"/>
+      <w:r>
+        <w:t>Scontrol</w:t>
+      </w:r>
+      <w:proofErr w:type="spellEnd"/>
+    </w:p>
+    <w:p>
+      <w:r>
+        <w:rPr>
+          <w:highlight w:val="lightGray"/>
+        </w:rPr>
+        <w:t xml:space="preserve">Puoi commentare ciò che avveniva nei metodi </w:t>
+      </w:r>
+      <w:proofErr w:type="spellStart"/>
+      <w:r>
+        <w:rPr>
+          <w:highlight w:val="lightGray"/>
+        </w:rPr>
+        <w:t>Dojob</w:t>
+      </w:r>
+      <w:proofErr w:type="spellEnd"/>
+      <w:r>
+        <w:rPr>
+          <w:highlight w:val="lightGray"/>
+        </w:rPr>
+        <w:t xml:space="preserve"> e </w:t>
+      </w:r>
+      <w:proofErr w:type="spellStart"/>
+      <w:r>
+        <w:rPr>
+          <w:highlight w:val="lightGray"/>
+        </w:rPr>
+        <w:t>run</w:t>
+      </w:r>
+      <w:proofErr w:type="spellEnd"/>
+      <w:r>
+        <w:rPr>
+          <w:highlight w:val="lightGray"/>
+        </w:rPr>
+        <w:t xml:space="preserve"> del </w:t>
+      </w:r>
+      <w:proofErr w:type="spellStart"/>
+      <w:r>
+        <w:rPr>
+          <w:highlight w:val="lightGray"/>
+        </w:rPr>
+        <w:t>thread</w:t>
+      </w:r>
+      <w:proofErr w:type="spellEnd"/>
+      <w:r>
+        <w:rPr>
+          <w:highlight w:val="lightGray"/>
+        </w:rPr>
+        <w:t xml:space="preserve">, visto </w:t>
+      </w:r>
+      <w:proofErr w:type="spellStart"/>
+      <w:r>
+        <w:rPr>
+          <w:highlight w:val="lightGray"/>
+        </w:rPr>
+        <w:t>cheScontrol</w:t>
+      </w:r>
+      <w:proofErr w:type="spellEnd"/>
+      <w:r>
+        <w:rPr>
+          <w:highlight w:val="lightGray"/>
+        </w:rPr>
+        <w:t xml:space="preserve"> non deve più attendere </w:t>
+      </w:r>
+      <w:proofErr w:type="spellStart"/>
+      <w:r>
+        <w:rPr>
+          <w:highlight w:val="lightGray"/>
+        </w:rPr>
+        <w:t>mesaggi</w:t>
+      </w:r>
+      <w:proofErr w:type="spellEnd"/>
+      <w:r>
+        <w:rPr>
+          <w:highlight w:val="lightGray"/>
+        </w:rPr>
+        <w:t xml:space="preserve"> </w:t>
+      </w:r>
+      <w:proofErr w:type="spellStart"/>
+      <w:r>
+        <w:rPr>
+          <w:highlight w:val="lightGray"/>
+        </w:rPr>
+        <w:t>contact</w:t>
+      </w:r>
+      <w:proofErr w:type="spellEnd"/>
+      <w:r>
+        <w:rPr>
+          <w:highlight w:val="lightGray"/>
+        </w:rPr>
+        <w:t xml:space="preserve"> provenienti da Sensori e </w:t>
+      </w:r>
+      <w:proofErr w:type="spellStart"/>
+      <w:r>
+        <w:rPr>
+          <w:highlight w:val="lightGray"/>
+        </w:rPr>
+        <w:t>UserCmd</w:t>
+      </w:r>
+      <w:proofErr w:type="spellEnd"/>
+      <w:r>
+        <w:rPr>
+          <w:highlight w:val="lightGray"/>
+        </w:rPr>
+        <w:t>, ma riceve solo normali chiamate</w:t>
+      </w:r>
+    </w:p>
+    <w:p>
+      <w:pPr>
+        <w:pStyle w:val="Titolo2"/>
+      </w:pPr>
+      <w:r>
+        <w:t>Riferimenti e configurazione</w:t>
+      </w:r>
+    </w:p>
+    <w:p>
+      <w:r>
+        <w:rPr>
+          <w:highlight w:val="lightGray"/>
+        </w:rPr>
+        <w:t xml:space="preserve">Sia i sensori che </w:t>
+      </w:r>
+      <w:proofErr w:type="spellStart"/>
+      <w:r>
+        <w:rPr>
+          <w:highlight w:val="lightGray"/>
+        </w:rPr>
+        <w:t>UserCmd</w:t>
+      </w:r>
+      <w:proofErr w:type="spellEnd"/>
+      <w:r>
+        <w:rPr>
+          <w:highlight w:val="lightGray"/>
+        </w:rPr>
+        <w:t xml:space="preserve"> devono avere </w:t>
+      </w:r>
+      <w:proofErr w:type="spellStart"/>
+      <w:r>
+        <w:rPr>
+          <w:highlight w:val="lightGray"/>
+        </w:rPr>
+        <w:t>un’attributo</w:t>
+      </w:r>
+      <w:proofErr w:type="spellEnd"/>
+      <w:r>
+        <w:rPr>
+          <w:highlight w:val="lightGray"/>
+        </w:rPr>
+        <w:t xml:space="preserve"> </w:t>
+      </w:r>
+      <w:proofErr w:type="spellStart"/>
+      <w:r>
+        <w:rPr>
+          <w:highlight w:val="lightGray"/>
+        </w:rPr>
+        <w:t>Scontrol</w:t>
+      </w:r>
+      <w:proofErr w:type="spellEnd"/>
+      <w:r>
+        <w:rPr>
+          <w:highlight w:val="lightGray"/>
+        </w:rPr>
+        <w:t xml:space="preserve">, con relativo setter. Il riferimento dei sensori viene settato nel metodo </w:t>
+      </w:r>
+      <w:proofErr w:type="spellStart"/>
+      <w:r>
+        <w:rPr>
+          <w:highlight w:val="lightGray"/>
+        </w:rPr>
+        <w:t>configure</w:t>
+      </w:r>
+      <w:proofErr w:type="spellEnd"/>
+      <w:r>
+        <w:rPr>
+          <w:highlight w:val="lightGray"/>
+        </w:rPr>
+        <w:t xml:space="preserve">  della classe Edi, mentre quello di </w:t>
+      </w:r>
+      <w:proofErr w:type="spellStart"/>
+      <w:r>
+        <w:rPr>
+          <w:highlight w:val="lightGray"/>
+        </w:rPr>
+        <w:t>userCmd</w:t>
+      </w:r>
+      <w:proofErr w:type="spellEnd"/>
+      <w:r>
+        <w:rPr>
+          <w:highlight w:val="lightGray"/>
+        </w:rPr>
+        <w:t xml:space="preserve"> viene fatto all’</w:t>
+      </w:r>
+      <w:proofErr w:type="spellStart"/>
+      <w:r>
+        <w:rPr>
+          <w:highlight w:val="lightGray"/>
+        </w:rPr>
+        <w:t>internoo</w:t>
+      </w:r>
+      <w:proofErr w:type="spellEnd"/>
+      <w:r>
+        <w:rPr>
+          <w:highlight w:val="lightGray"/>
+        </w:rPr>
+        <w:t xml:space="preserve"> del metodo </w:t>
+      </w:r>
+      <w:proofErr w:type="spellStart"/>
+      <w:r>
+        <w:rPr>
+          <w:highlight w:val="lightGray"/>
+        </w:rPr>
+        <w:t>getInstance</w:t>
+      </w:r>
+      <w:proofErr w:type="spellEnd"/>
+      <w:r>
+        <w:rPr>
+          <w:highlight w:val="lightGray"/>
+        </w:rPr>
+        <w:t xml:space="preserve"> che ha come </w:t>
+      </w:r>
+      <w:proofErr w:type="spellStart"/>
+      <w:r>
+        <w:rPr>
+          <w:highlight w:val="lightGray"/>
+        </w:rPr>
+        <w:t>paramentro</w:t>
+      </w:r>
+      <w:proofErr w:type="spellEnd"/>
+      <w:r>
+        <w:rPr>
+          <w:highlight w:val="lightGray"/>
+        </w:rPr>
+        <w:t xml:space="preserve"> </w:t>
+      </w:r>
+      <w:proofErr w:type="spellStart"/>
+      <w:r>
+        <w:rPr>
+          <w:highlight w:val="lightGray"/>
+        </w:rPr>
+        <w:t>userCmd</w:t>
+      </w:r>
+      <w:proofErr w:type="spellEnd"/>
+      <w:r>
+        <w:rPr>
+          <w:highlight w:val="lightGray"/>
+        </w:rPr>
+        <w:t xml:space="preserve"> di </w:t>
+      </w:r>
+      <w:proofErr w:type="spellStart"/>
+      <w:r>
+        <w:rPr>
+          <w:highlight w:val="lightGray"/>
+        </w:rPr>
+        <w:t>Scontrol</w:t>
+      </w:r>
+      <w:proofErr w:type="spellEnd"/>
+      <w:r>
+        <w:rPr>
+          <w:highlight w:val="lightGray"/>
+        </w:rPr>
+        <w:t>. Lasci comunque invariato in Edi l’assegnazione di nomi ai processi e il loro avvio</w:t>
+      </w:r>
+      <w:r>
+        <w:t>.</w:t>
+      </w:r>
+    </w:p>
     <w:p/>
+    <w:p>
+      <w:pPr>
+        <w:pStyle w:val="Titolo1"/>
+      </w:pPr>
+      <w:r>
+        <w:t>Interfaccia utente</w:t>
+      </w:r>
+    </w:p>
+    <w:p>
+      <w:proofErr w:type="spellStart"/>
+      <w:r>
+        <w:rPr>
+          <w:highlight w:val="lightGray"/>
+        </w:rPr>
+        <w:t>UserCmd</w:t>
+      </w:r>
+      <w:proofErr w:type="spellEnd"/>
+      <w:r>
+        <w:rPr>
+          <w:highlight w:val="lightGray"/>
+        </w:rPr>
+        <w:t xml:space="preserve">  deve, tramite il pattern </w:t>
+      </w:r>
+      <w:proofErr w:type="spellStart"/>
+      <w:r>
+        <w:rPr>
+          <w:highlight w:val="lightGray"/>
+        </w:rPr>
+        <w:t>observer</w:t>
+      </w:r>
+      <w:proofErr w:type="spellEnd"/>
+      <w:r>
+        <w:rPr>
+          <w:highlight w:val="lightGray"/>
+        </w:rPr>
+        <w:t xml:space="preserve">, notificare l’interfaccia utente quando il suo status cambia. Quindi </w:t>
+      </w:r>
+      <w:proofErr w:type="spellStart"/>
+      <w:r>
+        <w:rPr>
+          <w:highlight w:val="lightGray"/>
+        </w:rPr>
+        <w:t>UserCmd</w:t>
+      </w:r>
+      <w:proofErr w:type="spellEnd"/>
+      <w:r>
+        <w:rPr>
+          <w:highlight w:val="lightGray"/>
+        </w:rPr>
+        <w:t xml:space="preserve"> deve implementare i metodi ( alla </w:t>
+      </w:r>
+      <w:proofErr w:type="spellStart"/>
+      <w:r>
+        <w:rPr>
+          <w:highlight w:val="lightGray"/>
+        </w:rPr>
+        <w:t>observer</w:t>
+      </w:r>
+      <w:proofErr w:type="spellEnd"/>
+      <w:r>
+        <w:rPr>
+          <w:highlight w:val="lightGray"/>
+        </w:rPr>
+        <w:t xml:space="preserve">) </w:t>
+      </w:r>
+      <w:proofErr w:type="spellStart"/>
+      <w:r>
+        <w:rPr>
+          <w:highlight w:val="lightGray"/>
+        </w:rPr>
+        <w:t>addGui</w:t>
+      </w:r>
+      <w:proofErr w:type="spellEnd"/>
+      <w:r>
+        <w:rPr>
+          <w:highlight w:val="lightGray"/>
+        </w:rPr>
+        <w:t xml:space="preserve">, </w:t>
+      </w:r>
+      <w:proofErr w:type="spellStart"/>
+      <w:r>
+        <w:rPr>
+          <w:highlight w:val="lightGray"/>
+        </w:rPr>
+        <w:t>NorifyGui</w:t>
+      </w:r>
+      <w:proofErr w:type="spellEnd"/>
+      <w:r>
+        <w:rPr>
+          <w:highlight w:val="lightGray"/>
+        </w:rPr>
+        <w:t xml:space="preserve">, </w:t>
+      </w:r>
+      <w:proofErr w:type="spellStart"/>
+      <w:r>
+        <w:rPr>
+          <w:highlight w:val="lightGray"/>
+        </w:rPr>
+        <w:t>Remove</w:t>
+      </w:r>
+      <w:proofErr w:type="spellEnd"/>
+      <w:r>
+        <w:rPr>
+          <w:highlight w:val="lightGray"/>
+        </w:rPr>
+        <w:t xml:space="preserve"> </w:t>
+      </w:r>
+      <w:proofErr w:type="spellStart"/>
+      <w:r>
+        <w:rPr>
+          <w:highlight w:val="lightGray"/>
+        </w:rPr>
+        <w:t>Gui</w:t>
+      </w:r>
+      <w:proofErr w:type="spellEnd"/>
+      <w:r>
+        <w:rPr>
+          <w:highlight w:val="lightGray"/>
+        </w:rPr>
+        <w:t xml:space="preserve">. I primi due aggiungono o tolgono ad un vettore di </w:t>
+      </w:r>
+      <w:proofErr w:type="spellStart"/>
+      <w:r>
+        <w:rPr>
+          <w:highlight w:val="lightGray"/>
+        </w:rPr>
+        <w:t>gui</w:t>
+      </w:r>
+      <w:proofErr w:type="spellEnd"/>
+      <w:r>
+        <w:rPr>
+          <w:highlight w:val="lightGray"/>
+        </w:rPr>
+        <w:t xml:space="preserve"> un oggetto che implementa  </w:t>
+      </w:r>
+      <w:proofErr w:type="spellStart"/>
+      <w:r>
+        <w:rPr>
+          <w:highlight w:val="lightGray"/>
+        </w:rPr>
+        <w:t>IGui</w:t>
+      </w:r>
+      <w:proofErr w:type="spellEnd"/>
+      <w:r>
+        <w:rPr>
+          <w:highlight w:val="lightGray"/>
+        </w:rPr>
+        <w:t>.</w:t>
+      </w:r>
+      <w:r>
+        <w:rPr>
+          <w:highlight w:val="lightGray"/>
+        </w:rPr>
+        <w:t xml:space="preserve"> il terzo chiama i metodi update delle </w:t>
+      </w:r>
+      <w:proofErr w:type="spellStart"/>
+      <w:r>
+        <w:rPr>
+          <w:highlight w:val="lightGray"/>
+        </w:rPr>
+        <w:t>gui</w:t>
+      </w:r>
+      <w:proofErr w:type="spellEnd"/>
+      <w:r>
+        <w:rPr>
+          <w:highlight w:val="lightGray"/>
+        </w:rPr>
+        <w:t xml:space="preserve"> passando come parametro lo status .</w:t>
+      </w:r>
+    </w:p>
     <w:sectPr>
       <w:pgSz w:w="11906" w:h="16838"/>
       <w:pgMar w:top="1417" w:right="1134" w:bottom="1134" w:left="1134" w:header="708" w:footer="708" w:gutter="0"/>

</xml_diff>